<commit_message>
Update howTo 00 Install Xilinx Vitas.docx
Added Kenny's observations about driver issues.
</commit_message>
<xml_diff>
--- a/Advanced-Digital-Design/howTo/howTo 00 Install Xilinx Vitas.docx
+++ b/Advanced-Digital-Design/howTo/howTo 00 Install Xilinx Vitas.docx
@@ -1,6 +1,6 @@
 
 <file path=word/document.xml><?xml version="1.0" encoding="utf-8"?>
-<w:document xmlns:wpc="http://schemas.microsoft.com/office/word/2010/wordprocessingCanvas" xmlns:cx="http://schemas.microsoft.com/office/drawing/2014/chartex" xmlns:cx1="http://schemas.microsoft.com/office/drawing/2015/9/8/chartex" xmlns:cx2="http://schemas.microsoft.com/office/drawing/2015/10/21/chartex" xmlns:cx3="http://schemas.microsoft.com/office/drawing/2016/5/9/chartex" xmlns:cx4="http://schemas.microsoft.com/office/drawing/2016/5/10/chartex" xmlns:cx5="http://schemas.microsoft.com/office/drawing/2016/5/11/chartex" xmlns:cx6="http://schemas.microsoft.com/office/drawing/2016/5/12/chartex" xmlns:cx7="http://schemas.microsoft.com/office/drawing/2016/5/13/chartex" xmlns:cx8="http://schemas.microsoft.com/office/drawing/2016/5/14/chartex" xmlns:mc="http://schemas.openxmlformats.org/markup-compatibility/2006" xmlns:aink="http://schemas.microsoft.com/office/drawing/2016/ink" xmlns:am3d="http://schemas.microsoft.com/office/drawing/2017/model3d" xmlns:o="urn:schemas-microsoft-com:office:office" xmlns:oel="http://schemas.microsoft.com/office/2019/extlst" xmlns:r="http://schemas.openxmlformats.org/officeDocument/2006/relationships" xmlns:m="http://schemas.openxmlformats.org/officeDocument/2006/math" xmlns:v="urn:schemas-microsoft-com:vml" xmlns:wp14="http://schemas.microsoft.com/office/word/2010/wordprocessingDrawing" xmlns:wp="http://schemas.openxmlformats.org/drawingml/2006/wordprocessingDrawing" xmlns:w10="urn:schemas-microsoft-com:office:word" xmlns:w="http://schemas.openxmlformats.org/wordprocessingml/2006/main" xmlns:w14="http://schemas.microsoft.com/office/word/2010/wordml" xmlns:w15="http://schemas.microsoft.com/office/word/2012/wordml" xmlns:w16cex="http://schemas.microsoft.com/office/word/2018/wordml/cex" xmlns:w16cid="http://schemas.microsoft.com/office/word/2016/wordml/cid" xmlns:w16="http://schemas.microsoft.com/office/word/2018/wordml" xmlns:w16du="http://schemas.microsoft.com/office/word/2023/wordml/word16du" xmlns:w16sdtdh="http://schemas.microsoft.com/office/word/2020/wordml/sdtdatahash" xmlns:w16se="http://schemas.microsoft.com/office/word/2015/wordml/symex" xmlns:wpg="http://schemas.microsoft.com/office/word/2010/wordprocessingGroup" xmlns:wpi="http://schemas.microsoft.com/office/word/2010/wordprocessingInk" xmlns:wne="http://schemas.microsoft.com/office/word/2006/wordml" xmlns:wps="http://schemas.microsoft.com/office/word/2010/wordprocessingShape" mc:Ignorable="w14 w15 w16se w16cid w16 w16cex w16sdtdh wp14">
+<w:document xmlns:wpc="http://schemas.microsoft.com/office/word/2010/wordprocessingCanvas" xmlns:cx="http://schemas.microsoft.com/office/drawing/2014/chartex" xmlns:cx1="http://schemas.microsoft.com/office/drawing/2015/9/8/chartex" xmlns:cx2="http://schemas.microsoft.com/office/drawing/2015/10/21/chartex" xmlns:cx3="http://schemas.microsoft.com/office/drawing/2016/5/9/chartex" xmlns:cx4="http://schemas.microsoft.com/office/drawing/2016/5/10/chartex" xmlns:cx5="http://schemas.microsoft.com/office/drawing/2016/5/11/chartex" xmlns:cx6="http://schemas.microsoft.com/office/drawing/2016/5/12/chartex" xmlns:cx7="http://schemas.microsoft.com/office/drawing/2016/5/13/chartex" xmlns:cx8="http://schemas.microsoft.com/office/drawing/2016/5/14/chartex" xmlns:mc="http://schemas.openxmlformats.org/markup-compatibility/2006" xmlns:aink="http://schemas.microsoft.com/office/drawing/2016/ink" xmlns:am3d="http://schemas.microsoft.com/office/drawing/2017/model3d" xmlns:o="urn:schemas-microsoft-com:office:office" xmlns:oel="http://schemas.microsoft.com/office/2019/extlst" xmlns:r="http://schemas.openxmlformats.org/officeDocument/2006/relationships" xmlns:m="http://schemas.openxmlformats.org/officeDocument/2006/math" xmlns:v="urn:schemas-microsoft-com:vml" xmlns:wp14="http://schemas.microsoft.com/office/word/2010/wordprocessingDrawing" xmlns:wp="http://schemas.openxmlformats.org/drawingml/2006/wordprocessingDrawing" xmlns:w10="urn:schemas-microsoft-com:office:word" xmlns:w="http://schemas.openxmlformats.org/wordprocessingml/2006/main" xmlns:w14="http://schemas.microsoft.com/office/word/2010/wordml" xmlns:w15="http://schemas.microsoft.com/office/word/2012/wordml" xmlns:w16cex="http://schemas.microsoft.com/office/word/2018/wordml/cex" xmlns:w16cid="http://schemas.microsoft.com/office/word/2016/wordml/cid" xmlns:w16="http://schemas.microsoft.com/office/word/2018/wordml" xmlns:w16du="http://schemas.microsoft.com/office/word/2023/wordml/word16du" xmlns:w16sdtdh="http://schemas.microsoft.com/office/word/2020/wordml/sdtdatahash" xmlns:w16sdtfl="http://schemas.microsoft.com/office/word/2024/wordml/sdtformatlock" xmlns:w16se="http://schemas.microsoft.com/office/word/2015/wordml/symex" xmlns:wpg="http://schemas.microsoft.com/office/word/2010/wordprocessingGroup" xmlns:wpi="http://schemas.microsoft.com/office/word/2010/wordprocessingInk" xmlns:wne="http://schemas.microsoft.com/office/word/2006/wordml" xmlns:wps="http://schemas.microsoft.com/office/word/2010/wordprocessingShape" mc:Ignorable="w14 w15 w16se w16cid w16 w16cex w16sdtdh w16sdtfl w16du wp14">
   <w:body>
     <w:p>
       <w:r>
@@ -10,15 +10,7 @@
         <w:t>i</w:t>
       </w:r>
       <w:r>
-        <w:t xml:space="preserve">s is time </w:t>
-      </w:r>
-      <w:proofErr w:type="gramStart"/>
-      <w:r>
-        <w:t>consuming,</w:t>
-      </w:r>
-      <w:proofErr w:type="gramEnd"/>
-      <w:r>
-        <w:t xml:space="preserve"> you will need around 3 hours to start and complete the install, please plan ahead.</w:t>
+        <w:t>s is time consuming, you will need around 3 hours to start and complete the install, please plan ahead.</w:t>
       </w:r>
     </w:p>
     <w:p>
@@ -30,13 +22,8 @@
         </w:numPr>
         <w:spacing w:after="0" w:line="240" w:lineRule="auto"/>
       </w:pPr>
-      <w:proofErr w:type="spellStart"/>
-      <w:r>
-        <w:t>Goto</w:t>
-      </w:r>
-      <w:proofErr w:type="spellEnd"/>
-      <w:r>
-        <w:t xml:space="preserve">: </w:t>
+      <w:r>
+        <w:t xml:space="preserve">Goto: </w:t>
       </w:r>
       <w:hyperlink r:id="rId8" w:history="1">
         <w:r>
@@ -105,11 +92,9 @@
       <w:r>
         <w:t xml:space="preserve"> and then click red </w:t>
       </w:r>
-      <w:proofErr w:type="gramStart"/>
       <w:r>
         <w:t>Download</w:t>
       </w:r>
-      <w:proofErr w:type="gramEnd"/>
     </w:p>
     <w:p>
       <w:pPr>
@@ -121,15 +106,7 @@
         <w:spacing w:after="0" w:line="240" w:lineRule="auto"/>
       </w:pPr>
       <w:r>
-        <w:t xml:space="preserve">Open the self-extracting </w:t>
-      </w:r>
-      <w:proofErr w:type="gramStart"/>
-      <w:r>
-        <w:t>archive</w:t>
-      </w:r>
-      <w:proofErr w:type="gramEnd"/>
-      <w:r>
-        <w:t xml:space="preserve"> </w:t>
+        <w:t xml:space="preserve">Open the self-extracting archive </w:t>
       </w:r>
     </w:p>
     <w:p>
@@ -142,13 +119,8 @@
         <w:spacing w:after="0" w:line="240" w:lineRule="auto"/>
       </w:pPr>
       <w:r>
-        <w:t xml:space="preserve">Read information on Welcome screen, click </w:t>
-      </w:r>
-      <w:proofErr w:type="gramStart"/>
-      <w:r>
-        <w:t>Next</w:t>
-      </w:r>
-      <w:proofErr w:type="gramEnd"/>
+        <w:t>Read information on Welcome screen, click Next</w:t>
+      </w:r>
     </w:p>
     <w:p>
       <w:pPr>
@@ -277,15 +249,7 @@
         <w:t>Product to Install: Vitis</w:t>
       </w:r>
       <w:r>
-        <w:t xml:space="preserve"> - this will automatically install </w:t>
-      </w:r>
-      <w:proofErr w:type="spellStart"/>
-      <w:r>
-        <w:t>Vivado</w:t>
-      </w:r>
-      <w:proofErr w:type="spellEnd"/>
-      <w:r>
-        <w:t xml:space="preserve"> as well.</w:t>
+        <w:t xml:space="preserve"> - this will automatically install Vivado as well.</w:t>
       </w:r>
     </w:p>
     <w:p>
@@ -709,6 +673,11 @@
       </w:r>
     </w:p>
     <w:p>
+      <w:pPr>
+        <w:rPr>
+          <w:noProof/>
+        </w:rPr>
+      </w:pPr>
       <w:r>
         <w:rPr>
           <w:noProof/>
@@ -722,13 +691,185 @@
         <w:tab/>
       </w:r>
     </w:p>
+    <w:p>
+      <w:pPr>
+        <w:rPr>
+          <w:rFonts w:asciiTheme="majorHAnsi" w:hAnsiTheme="majorHAnsi" w:cstheme="majorHAnsi"/>
+          <w:b/>
+          <w:bCs/>
+          <w:noProof/>
+          <w:sz w:val="28"/>
+          <w:szCs w:val="28"/>
+        </w:rPr>
+      </w:pPr>
+      <w:r>
+        <w:rPr>
+          <w:rFonts w:asciiTheme="majorHAnsi" w:hAnsiTheme="majorHAnsi" w:cstheme="majorHAnsi"/>
+          <w:b/>
+          <w:bCs/>
+          <w:noProof/>
+          <w:sz w:val="28"/>
+          <w:szCs w:val="28"/>
+        </w:rPr>
+        <w:lastRenderedPageBreak/>
+        <w:t xml:space="preserve">Potential </w:t>
+      </w:r>
+      <w:r>
+        <w:rPr>
+          <w:rFonts w:asciiTheme="majorHAnsi" w:hAnsiTheme="majorHAnsi" w:cstheme="majorHAnsi"/>
+          <w:b/>
+          <w:bCs/>
+          <w:noProof/>
+          <w:sz w:val="28"/>
+          <w:szCs w:val="28"/>
+        </w:rPr>
+        <w:t>Installation I</w:t>
+      </w:r>
+      <w:r>
+        <w:rPr>
+          <w:rFonts w:asciiTheme="majorHAnsi" w:hAnsiTheme="majorHAnsi" w:cstheme="majorHAnsi"/>
+          <w:b/>
+          <w:bCs/>
+          <w:noProof/>
+          <w:sz w:val="28"/>
+          <w:szCs w:val="28"/>
+        </w:rPr>
+        <w:t>ssue</w:t>
+      </w:r>
+      <w:r>
+        <w:rPr>
+          <w:rFonts w:asciiTheme="majorHAnsi" w:hAnsiTheme="majorHAnsi" w:cstheme="majorHAnsi"/>
+          <w:b/>
+          <w:bCs/>
+          <w:sz w:val="28"/>
+          <w:szCs w:val="28"/>
+        </w:rPr>
+        <w:t> </w:t>
+      </w:r>
+    </w:p>
+    <w:p>
+      <w:r>
+        <w:t>If you are running</w:t>
+      </w:r>
+      <w:r>
+        <w:t xml:space="preserve"> Windows</w:t>
+      </w:r>
+      <w:r>
+        <w:t xml:space="preserve"> and get an error </w:t>
+      </w:r>
+      <w:r>
+        <w:t>saying that VCOMP140.dll was not found when opening Vitis/Vivado</w:t>
+      </w:r>
+      <w:r>
+        <w:t xml:space="preserve"> you may be missing a </w:t>
+      </w:r>
+      <w:r>
+        <w:t xml:space="preserve">component of the Visual Studio 2015 redistributable. </w:t>
+      </w:r>
+      <w:r>
+        <w:t xml:space="preserve">To resolve this error, </w:t>
+      </w:r>
+      <w:r>
+        <w:t xml:space="preserve">install the Community Edition of Visual Studio 2022 and add the MSVC 2015 component, like shown in the below image. The other stuff </w:t>
+      </w:r>
+      <w:r>
+        <w:t xml:space="preserve">checked is only important </w:t>
+      </w:r>
+      <w:r>
+        <w:t xml:space="preserve">in case </w:t>
+      </w:r>
+      <w:r>
+        <w:t>you</w:t>
+      </w:r>
+      <w:r>
+        <w:t xml:space="preserve"> want to do C/C++ development</w:t>
+      </w:r>
+      <w:r>
+        <w:t xml:space="preserve"> with Visual Studio</w:t>
+      </w:r>
+      <w:r>
+        <w:t>.</w:t>
+      </w:r>
+    </w:p>
+    <w:p>
+      <w:r>
+        <w:t> </w:t>
+      </w:r>
+    </w:p>
+    <w:p>
+      <w:r>
+        <w:drawing>
+          <wp:inline distT="0" distB="0" distL="0" distR="0" wp14:anchorId="41FB0010" wp14:editId="5849E5BE">
+            <wp:extent cx="2741352" cy="5221942"/>
+            <wp:effectExtent l="0" t="0" r="1905" b="0"/>
+            <wp:docPr id="831935553" name="Picture 2"/>
+            <wp:cNvGraphicFramePr>
+              <a:graphicFrameLocks xmlns:a="http://schemas.openxmlformats.org/drawingml/2006/main" noChangeAspect="1"/>
+            </wp:cNvGraphicFramePr>
+            <a:graphic xmlns:a="http://schemas.openxmlformats.org/drawingml/2006/main">
+              <a:graphicData uri="http://schemas.openxmlformats.org/drawingml/2006/picture">
+                <pic:pic xmlns:pic="http://schemas.openxmlformats.org/drawingml/2006/picture">
+                  <pic:nvPicPr>
+                    <pic:cNvPr id="0" name="Picture 6"/>
+                    <pic:cNvPicPr>
+                      <a:picLocks noChangeAspect="1" noChangeArrowheads="1"/>
+                    </pic:cNvPicPr>
+                  </pic:nvPicPr>
+                  <pic:blipFill>
+                    <a:blip r:embed="rId17">
+                      <a:extLst>
+                        <a:ext uri="{28A0092B-C50C-407E-A947-70E740481C1C}">
+                          <a14:useLocalDpi xmlns:a14="http://schemas.microsoft.com/office/drawing/2010/main" val="0"/>
+                        </a:ext>
+                      </a:extLst>
+                    </a:blip>
+                    <a:srcRect/>
+                    <a:stretch>
+                      <a:fillRect/>
+                    </a:stretch>
+                  </pic:blipFill>
+                  <pic:spPr bwMode="auto">
+                    <a:xfrm>
+                      <a:off x="0" y="0"/>
+                      <a:ext cx="2741896" cy="5222979"/>
+                    </a:xfrm>
+                    <a:prstGeom prst="rect">
+                      <a:avLst/>
+                    </a:prstGeom>
+                    <a:noFill/>
+                    <a:ln>
+                      <a:noFill/>
+                    </a:ln>
+                  </pic:spPr>
+                </pic:pic>
+              </a:graphicData>
+            </a:graphic>
+          </wp:inline>
+        </w:drawing>
+      </w:r>
+    </w:p>
+    <w:p>
+      <w:r>
+        <w:t xml:space="preserve"> For students running Linux, they need to make sure that they run the script /tools/Xilinx/2025.1/Vivado/scripts/installLibs.sh once completing the normal installation process. This should get output over stdout/stderr when students run the installation executable. It looks like students need to use a supported OS to get Vivado to work. </w:t>
+      </w:r>
+      <w:r>
+        <w:t xml:space="preserve">Would recommend using </w:t>
+      </w:r>
+      <w:r>
+        <w:t>Ubuntu</w:t>
+      </w:r>
+      <w:r>
+        <w:t>.</w:t>
+      </w:r>
+    </w:p>
+    <w:p/>
     <w:sectPr>
-      <w:headerReference w:type="even" r:id="rId17"/>
-      <w:headerReference w:type="default" r:id="rId18"/>
-      <w:footerReference w:type="even" r:id="rId19"/>
-      <w:footerReference w:type="default" r:id="rId20"/>
-      <w:headerReference w:type="first" r:id="rId21"/>
-      <w:footerReference w:type="first" r:id="rId22"/>
+      <w:headerReference w:type="even" r:id="rId18"/>
+      <w:headerReference w:type="default" r:id="rId19"/>
+      <w:footerReference w:type="even" r:id="rId20"/>
+      <w:footerReference w:type="default" r:id="rId21"/>
+      <w:headerReference w:type="first" r:id="rId22"/>
+      <w:footerReference w:type="first" r:id="rId23"/>
       <w:pgSz w:w="12240" w:h="15840"/>
       <w:pgMar w:top="1509" w:right="1436" w:bottom="1480" w:left="1440" w:header="720" w:footer="719" w:gutter="0"/>
       <w:cols w:space="720"/>
@@ -739,7 +880,7 @@
 </file>
 
 <file path=word/endnotes.xml><?xml version="1.0" encoding="utf-8"?>
-<w:endnotes xmlns:wpc="http://schemas.microsoft.com/office/word/2010/wordprocessingCanvas" xmlns:cx="http://schemas.microsoft.com/office/drawing/2014/chartex" xmlns:cx1="http://schemas.microsoft.com/office/drawing/2015/9/8/chartex" xmlns:cx2="http://schemas.microsoft.com/office/drawing/2015/10/21/chartex" xmlns:cx3="http://schemas.microsoft.com/office/drawing/2016/5/9/chartex" xmlns:cx4="http://schemas.microsoft.com/office/drawing/2016/5/10/chartex" xmlns:cx5="http://schemas.microsoft.com/office/drawing/2016/5/11/chartex" xmlns:cx6="http://schemas.microsoft.com/office/drawing/2016/5/12/chartex" xmlns:cx7="http://schemas.microsoft.com/office/drawing/2016/5/13/chartex" xmlns:cx8="http://schemas.microsoft.com/office/drawing/2016/5/14/chartex" xmlns:mc="http://schemas.openxmlformats.org/markup-compatibility/2006" xmlns:aink="http://schemas.microsoft.com/office/drawing/2016/ink" xmlns:am3d="http://schemas.microsoft.com/office/drawing/2017/model3d" xmlns:o="urn:schemas-microsoft-com:office:office" xmlns:oel="http://schemas.microsoft.com/office/2019/extlst" xmlns:r="http://schemas.openxmlformats.org/officeDocument/2006/relationships" xmlns:m="http://schemas.openxmlformats.org/officeDocument/2006/math" xmlns:v="urn:schemas-microsoft-com:vml" xmlns:wp14="http://schemas.microsoft.com/office/word/2010/wordprocessingDrawing" xmlns:wp="http://schemas.openxmlformats.org/drawingml/2006/wordprocessingDrawing" xmlns:w10="urn:schemas-microsoft-com:office:word" xmlns:w="http://schemas.openxmlformats.org/wordprocessingml/2006/main" xmlns:w14="http://schemas.microsoft.com/office/word/2010/wordml" xmlns:w15="http://schemas.microsoft.com/office/word/2012/wordml" xmlns:w16cex="http://schemas.microsoft.com/office/word/2018/wordml/cex" xmlns:w16cid="http://schemas.microsoft.com/office/word/2016/wordml/cid" xmlns:w16="http://schemas.microsoft.com/office/word/2018/wordml" xmlns:w16du="http://schemas.microsoft.com/office/word/2023/wordml/word16du" xmlns:w16sdtdh="http://schemas.microsoft.com/office/word/2020/wordml/sdtdatahash" xmlns:w16se="http://schemas.microsoft.com/office/word/2015/wordml/symex" xmlns:wpg="http://schemas.microsoft.com/office/word/2010/wordprocessingGroup" xmlns:wpi="http://schemas.microsoft.com/office/word/2010/wordprocessingInk" xmlns:wne="http://schemas.microsoft.com/office/word/2006/wordml" xmlns:wps="http://schemas.microsoft.com/office/word/2010/wordprocessingShape" mc:Ignorable="w14 w15 w16se w16cid w16 w16cex w16sdtdh wp14">
+<w:endnotes xmlns:wpc="http://schemas.microsoft.com/office/word/2010/wordprocessingCanvas" xmlns:cx="http://schemas.microsoft.com/office/drawing/2014/chartex" xmlns:cx1="http://schemas.microsoft.com/office/drawing/2015/9/8/chartex" xmlns:cx2="http://schemas.microsoft.com/office/drawing/2015/10/21/chartex" xmlns:cx3="http://schemas.microsoft.com/office/drawing/2016/5/9/chartex" xmlns:cx4="http://schemas.microsoft.com/office/drawing/2016/5/10/chartex" xmlns:cx5="http://schemas.microsoft.com/office/drawing/2016/5/11/chartex" xmlns:cx6="http://schemas.microsoft.com/office/drawing/2016/5/12/chartex" xmlns:cx7="http://schemas.microsoft.com/office/drawing/2016/5/13/chartex" xmlns:cx8="http://schemas.microsoft.com/office/drawing/2016/5/14/chartex" xmlns:mc="http://schemas.openxmlformats.org/markup-compatibility/2006" xmlns:aink="http://schemas.microsoft.com/office/drawing/2016/ink" xmlns:am3d="http://schemas.microsoft.com/office/drawing/2017/model3d" xmlns:o="urn:schemas-microsoft-com:office:office" xmlns:oel="http://schemas.microsoft.com/office/2019/extlst" xmlns:r="http://schemas.openxmlformats.org/officeDocument/2006/relationships" xmlns:m="http://schemas.openxmlformats.org/officeDocument/2006/math" xmlns:v="urn:schemas-microsoft-com:vml" xmlns:wp14="http://schemas.microsoft.com/office/word/2010/wordprocessingDrawing" xmlns:wp="http://schemas.openxmlformats.org/drawingml/2006/wordprocessingDrawing" xmlns:w10="urn:schemas-microsoft-com:office:word" xmlns:w="http://schemas.openxmlformats.org/wordprocessingml/2006/main" xmlns:w14="http://schemas.microsoft.com/office/word/2010/wordml" xmlns:w15="http://schemas.microsoft.com/office/word/2012/wordml" xmlns:w16cex="http://schemas.microsoft.com/office/word/2018/wordml/cex" xmlns:w16cid="http://schemas.microsoft.com/office/word/2016/wordml/cid" xmlns:w16="http://schemas.microsoft.com/office/word/2018/wordml" xmlns:w16du="http://schemas.microsoft.com/office/word/2023/wordml/word16du" xmlns:w16sdtdh="http://schemas.microsoft.com/office/word/2020/wordml/sdtdatahash" xmlns:w16sdtfl="http://schemas.microsoft.com/office/word/2024/wordml/sdtformatlock" xmlns:w16se="http://schemas.microsoft.com/office/word/2015/wordml/symex" xmlns:wpg="http://schemas.microsoft.com/office/word/2010/wordprocessingGroup" xmlns:wpi="http://schemas.microsoft.com/office/word/2010/wordprocessingInk" xmlns:wne="http://schemas.microsoft.com/office/word/2006/wordml" xmlns:wps="http://schemas.microsoft.com/office/word/2010/wordprocessingShape" mc:Ignorable="w14 w15 w16se w16cid w16 w16cex w16sdtdh w16sdtfl w16du wp14">
   <w:endnote w:type="separator" w:id="-1">
     <w:p>
       <w:pPr>
@@ -764,7 +905,7 @@
 </file>
 
 <file path=word/footer1.xml><?xml version="1.0" encoding="utf-8"?>
-<w:ftr xmlns:wpc="http://schemas.microsoft.com/office/word/2010/wordprocessingCanvas" xmlns:cx="http://schemas.microsoft.com/office/drawing/2014/chartex" xmlns:cx1="http://schemas.microsoft.com/office/drawing/2015/9/8/chartex" xmlns:cx2="http://schemas.microsoft.com/office/drawing/2015/10/21/chartex" xmlns:cx3="http://schemas.microsoft.com/office/drawing/2016/5/9/chartex" xmlns:cx4="http://schemas.microsoft.com/office/drawing/2016/5/10/chartex" xmlns:cx5="http://schemas.microsoft.com/office/drawing/2016/5/11/chartex" xmlns:cx6="http://schemas.microsoft.com/office/drawing/2016/5/12/chartex" xmlns:cx7="http://schemas.microsoft.com/office/drawing/2016/5/13/chartex" xmlns:cx8="http://schemas.microsoft.com/office/drawing/2016/5/14/chartex" xmlns:mc="http://schemas.openxmlformats.org/markup-compatibility/2006" xmlns:aink="http://schemas.microsoft.com/office/drawing/2016/ink" xmlns:am3d="http://schemas.microsoft.com/office/drawing/2017/model3d" xmlns:o="urn:schemas-microsoft-com:office:office" xmlns:oel="http://schemas.microsoft.com/office/2019/extlst" xmlns:r="http://schemas.openxmlformats.org/officeDocument/2006/relationships" xmlns:m="http://schemas.openxmlformats.org/officeDocument/2006/math" xmlns:v="urn:schemas-microsoft-com:vml" xmlns:wp14="http://schemas.microsoft.com/office/word/2010/wordprocessingDrawing" xmlns:wp="http://schemas.openxmlformats.org/drawingml/2006/wordprocessingDrawing" xmlns:w10="urn:schemas-microsoft-com:office:word" xmlns:w="http://schemas.openxmlformats.org/wordprocessingml/2006/main" xmlns:w14="http://schemas.microsoft.com/office/word/2010/wordml" xmlns:w15="http://schemas.microsoft.com/office/word/2012/wordml" xmlns:w16cex="http://schemas.microsoft.com/office/word/2018/wordml/cex" xmlns:w16cid="http://schemas.microsoft.com/office/word/2016/wordml/cid" xmlns:w16="http://schemas.microsoft.com/office/word/2018/wordml" xmlns:w16du="http://schemas.microsoft.com/office/word/2023/wordml/word16du" xmlns:w16sdtdh="http://schemas.microsoft.com/office/word/2020/wordml/sdtdatahash" xmlns:w16se="http://schemas.microsoft.com/office/word/2015/wordml/symex" xmlns:wpg="http://schemas.microsoft.com/office/word/2010/wordprocessingGroup" xmlns:wpi="http://schemas.microsoft.com/office/word/2010/wordprocessingInk" xmlns:wne="http://schemas.microsoft.com/office/word/2006/wordml" xmlns:wps="http://schemas.microsoft.com/office/word/2010/wordprocessingShape" mc:Ignorable="w14 w15 w16se w16cid w16 w16cex w16sdtdh wp14">
+<w:ftr xmlns:wpc="http://schemas.microsoft.com/office/word/2010/wordprocessingCanvas" xmlns:cx="http://schemas.microsoft.com/office/drawing/2014/chartex" xmlns:cx1="http://schemas.microsoft.com/office/drawing/2015/9/8/chartex" xmlns:cx2="http://schemas.microsoft.com/office/drawing/2015/10/21/chartex" xmlns:cx3="http://schemas.microsoft.com/office/drawing/2016/5/9/chartex" xmlns:cx4="http://schemas.microsoft.com/office/drawing/2016/5/10/chartex" xmlns:cx5="http://schemas.microsoft.com/office/drawing/2016/5/11/chartex" xmlns:cx6="http://schemas.microsoft.com/office/drawing/2016/5/12/chartex" xmlns:cx7="http://schemas.microsoft.com/office/drawing/2016/5/13/chartex" xmlns:cx8="http://schemas.microsoft.com/office/drawing/2016/5/14/chartex" xmlns:mc="http://schemas.openxmlformats.org/markup-compatibility/2006" xmlns:aink="http://schemas.microsoft.com/office/drawing/2016/ink" xmlns:am3d="http://schemas.microsoft.com/office/drawing/2017/model3d" xmlns:o="urn:schemas-microsoft-com:office:office" xmlns:oel="http://schemas.microsoft.com/office/2019/extlst" xmlns:r="http://schemas.openxmlformats.org/officeDocument/2006/relationships" xmlns:m="http://schemas.openxmlformats.org/officeDocument/2006/math" xmlns:v="urn:schemas-microsoft-com:vml" xmlns:wp14="http://schemas.microsoft.com/office/word/2010/wordprocessingDrawing" xmlns:wp="http://schemas.openxmlformats.org/drawingml/2006/wordprocessingDrawing" xmlns:w10="urn:schemas-microsoft-com:office:word" xmlns:w="http://schemas.openxmlformats.org/wordprocessingml/2006/main" xmlns:w14="http://schemas.microsoft.com/office/word/2010/wordml" xmlns:w15="http://schemas.microsoft.com/office/word/2012/wordml" xmlns:w16cex="http://schemas.microsoft.com/office/word/2018/wordml/cex" xmlns:w16cid="http://schemas.microsoft.com/office/word/2016/wordml/cid" xmlns:w16="http://schemas.microsoft.com/office/word/2018/wordml" xmlns:w16du="http://schemas.microsoft.com/office/word/2023/wordml/word16du" xmlns:w16sdtdh="http://schemas.microsoft.com/office/word/2020/wordml/sdtdatahash" xmlns:w16sdtfl="http://schemas.microsoft.com/office/word/2024/wordml/sdtformatlock" xmlns:w16se="http://schemas.microsoft.com/office/word/2015/wordml/symex" xmlns:wpg="http://schemas.microsoft.com/office/word/2010/wordprocessingGroup" xmlns:wpi="http://schemas.microsoft.com/office/word/2010/wordprocessingInk" xmlns:wne="http://schemas.microsoft.com/office/word/2006/wordml" xmlns:wps="http://schemas.microsoft.com/office/word/2010/wordprocessingShape" mc:Ignorable="w14 w15 w16se w16cid w16 w16cex w16sdtdh w16sdtfl w16du wp14">
   <w:p>
     <w:pPr>
       <w:spacing w:after="0" w:line="259" w:lineRule="auto"/>
@@ -815,7 +956,7 @@
 </file>
 
 <file path=word/footer2.xml><?xml version="1.0" encoding="utf-8"?>
-<w:ftr xmlns:wpc="http://schemas.microsoft.com/office/word/2010/wordprocessingCanvas" xmlns:cx="http://schemas.microsoft.com/office/drawing/2014/chartex" xmlns:cx1="http://schemas.microsoft.com/office/drawing/2015/9/8/chartex" xmlns:cx2="http://schemas.microsoft.com/office/drawing/2015/10/21/chartex" xmlns:cx3="http://schemas.microsoft.com/office/drawing/2016/5/9/chartex" xmlns:cx4="http://schemas.microsoft.com/office/drawing/2016/5/10/chartex" xmlns:cx5="http://schemas.microsoft.com/office/drawing/2016/5/11/chartex" xmlns:cx6="http://schemas.microsoft.com/office/drawing/2016/5/12/chartex" xmlns:cx7="http://schemas.microsoft.com/office/drawing/2016/5/13/chartex" xmlns:cx8="http://schemas.microsoft.com/office/drawing/2016/5/14/chartex" xmlns:mc="http://schemas.openxmlformats.org/markup-compatibility/2006" xmlns:aink="http://schemas.microsoft.com/office/drawing/2016/ink" xmlns:am3d="http://schemas.microsoft.com/office/drawing/2017/model3d" xmlns:o="urn:schemas-microsoft-com:office:office" xmlns:oel="http://schemas.microsoft.com/office/2019/extlst" xmlns:r="http://schemas.openxmlformats.org/officeDocument/2006/relationships" xmlns:m="http://schemas.openxmlformats.org/officeDocument/2006/math" xmlns:v="urn:schemas-microsoft-com:vml" xmlns:wp14="http://schemas.microsoft.com/office/word/2010/wordprocessingDrawing" xmlns:wp="http://schemas.openxmlformats.org/drawingml/2006/wordprocessingDrawing" xmlns:w10="urn:schemas-microsoft-com:office:word" xmlns:w="http://schemas.openxmlformats.org/wordprocessingml/2006/main" xmlns:w14="http://schemas.microsoft.com/office/word/2010/wordml" xmlns:w15="http://schemas.microsoft.com/office/word/2012/wordml" xmlns:w16cex="http://schemas.microsoft.com/office/word/2018/wordml/cex" xmlns:w16cid="http://schemas.microsoft.com/office/word/2016/wordml/cid" xmlns:w16="http://schemas.microsoft.com/office/word/2018/wordml" xmlns:w16du="http://schemas.microsoft.com/office/word/2023/wordml/word16du" xmlns:w16sdtdh="http://schemas.microsoft.com/office/word/2020/wordml/sdtdatahash" xmlns:w16se="http://schemas.microsoft.com/office/word/2015/wordml/symex" xmlns:wpg="http://schemas.microsoft.com/office/word/2010/wordprocessingGroup" xmlns:wpi="http://schemas.microsoft.com/office/word/2010/wordprocessingInk" xmlns:wne="http://schemas.microsoft.com/office/word/2006/wordml" xmlns:wps="http://schemas.microsoft.com/office/word/2010/wordprocessingShape" mc:Ignorable="w14 w15 w16se w16cid w16 w16cex w16sdtdh wp14">
+<w:ftr xmlns:wpc="http://schemas.microsoft.com/office/word/2010/wordprocessingCanvas" xmlns:cx="http://schemas.microsoft.com/office/drawing/2014/chartex" xmlns:cx1="http://schemas.microsoft.com/office/drawing/2015/9/8/chartex" xmlns:cx2="http://schemas.microsoft.com/office/drawing/2015/10/21/chartex" xmlns:cx3="http://schemas.microsoft.com/office/drawing/2016/5/9/chartex" xmlns:cx4="http://schemas.microsoft.com/office/drawing/2016/5/10/chartex" xmlns:cx5="http://schemas.microsoft.com/office/drawing/2016/5/11/chartex" xmlns:cx6="http://schemas.microsoft.com/office/drawing/2016/5/12/chartex" xmlns:cx7="http://schemas.microsoft.com/office/drawing/2016/5/13/chartex" xmlns:cx8="http://schemas.microsoft.com/office/drawing/2016/5/14/chartex" xmlns:mc="http://schemas.openxmlformats.org/markup-compatibility/2006" xmlns:aink="http://schemas.microsoft.com/office/drawing/2016/ink" xmlns:am3d="http://schemas.microsoft.com/office/drawing/2017/model3d" xmlns:o="urn:schemas-microsoft-com:office:office" xmlns:oel="http://schemas.microsoft.com/office/2019/extlst" xmlns:r="http://schemas.openxmlformats.org/officeDocument/2006/relationships" xmlns:m="http://schemas.openxmlformats.org/officeDocument/2006/math" xmlns:v="urn:schemas-microsoft-com:vml" xmlns:wp14="http://schemas.microsoft.com/office/word/2010/wordprocessingDrawing" xmlns:wp="http://schemas.openxmlformats.org/drawingml/2006/wordprocessingDrawing" xmlns:w10="urn:schemas-microsoft-com:office:word" xmlns:w="http://schemas.openxmlformats.org/wordprocessingml/2006/main" xmlns:w14="http://schemas.microsoft.com/office/word/2010/wordml" xmlns:w15="http://schemas.microsoft.com/office/word/2012/wordml" xmlns:w16cex="http://schemas.microsoft.com/office/word/2018/wordml/cex" xmlns:w16cid="http://schemas.microsoft.com/office/word/2016/wordml/cid" xmlns:w16="http://schemas.microsoft.com/office/word/2018/wordml" xmlns:w16du="http://schemas.microsoft.com/office/word/2023/wordml/word16du" xmlns:w16sdtdh="http://schemas.microsoft.com/office/word/2020/wordml/sdtdatahash" xmlns:w16sdtfl="http://schemas.microsoft.com/office/word/2024/wordml/sdtformatlock" xmlns:w16se="http://schemas.microsoft.com/office/word/2015/wordml/symex" xmlns:wpg="http://schemas.microsoft.com/office/word/2010/wordprocessingGroup" xmlns:wpi="http://schemas.microsoft.com/office/word/2010/wordprocessingInk" xmlns:wne="http://schemas.microsoft.com/office/word/2006/wordml" xmlns:wps="http://schemas.microsoft.com/office/word/2010/wordprocessingShape" mc:Ignorable="w14 w15 w16se w16cid w16 w16cex w16sdtdh w16sdtfl w16du wp14">
   <w:p>
     <w:pPr>
       <w:spacing w:after="0" w:line="259" w:lineRule="auto"/>
@@ -867,7 +1008,7 @@
 </file>
 
 <file path=word/footer3.xml><?xml version="1.0" encoding="utf-8"?>
-<w:ftr xmlns:wpc="http://schemas.microsoft.com/office/word/2010/wordprocessingCanvas" xmlns:cx="http://schemas.microsoft.com/office/drawing/2014/chartex" xmlns:cx1="http://schemas.microsoft.com/office/drawing/2015/9/8/chartex" xmlns:cx2="http://schemas.microsoft.com/office/drawing/2015/10/21/chartex" xmlns:cx3="http://schemas.microsoft.com/office/drawing/2016/5/9/chartex" xmlns:cx4="http://schemas.microsoft.com/office/drawing/2016/5/10/chartex" xmlns:cx5="http://schemas.microsoft.com/office/drawing/2016/5/11/chartex" xmlns:cx6="http://schemas.microsoft.com/office/drawing/2016/5/12/chartex" xmlns:cx7="http://schemas.microsoft.com/office/drawing/2016/5/13/chartex" xmlns:cx8="http://schemas.microsoft.com/office/drawing/2016/5/14/chartex" xmlns:mc="http://schemas.openxmlformats.org/markup-compatibility/2006" xmlns:aink="http://schemas.microsoft.com/office/drawing/2016/ink" xmlns:am3d="http://schemas.microsoft.com/office/drawing/2017/model3d" xmlns:o="urn:schemas-microsoft-com:office:office" xmlns:oel="http://schemas.microsoft.com/office/2019/extlst" xmlns:r="http://schemas.openxmlformats.org/officeDocument/2006/relationships" xmlns:m="http://schemas.openxmlformats.org/officeDocument/2006/math" xmlns:v="urn:schemas-microsoft-com:vml" xmlns:wp14="http://schemas.microsoft.com/office/word/2010/wordprocessingDrawing" xmlns:wp="http://schemas.openxmlformats.org/drawingml/2006/wordprocessingDrawing" xmlns:w10="urn:schemas-microsoft-com:office:word" xmlns:w="http://schemas.openxmlformats.org/wordprocessingml/2006/main" xmlns:w14="http://schemas.microsoft.com/office/word/2010/wordml" xmlns:w15="http://schemas.microsoft.com/office/word/2012/wordml" xmlns:w16cex="http://schemas.microsoft.com/office/word/2018/wordml/cex" xmlns:w16cid="http://schemas.microsoft.com/office/word/2016/wordml/cid" xmlns:w16="http://schemas.microsoft.com/office/word/2018/wordml" xmlns:w16du="http://schemas.microsoft.com/office/word/2023/wordml/word16du" xmlns:w16sdtdh="http://schemas.microsoft.com/office/word/2020/wordml/sdtdatahash" xmlns:w16se="http://schemas.microsoft.com/office/word/2015/wordml/symex" xmlns:wpg="http://schemas.microsoft.com/office/word/2010/wordprocessingGroup" xmlns:wpi="http://schemas.microsoft.com/office/word/2010/wordprocessingInk" xmlns:wne="http://schemas.microsoft.com/office/word/2006/wordml" xmlns:wps="http://schemas.microsoft.com/office/word/2010/wordprocessingShape" mc:Ignorable="w14 w15 w16se w16cid w16 w16cex w16sdtdh wp14">
+<w:ftr xmlns:wpc="http://schemas.microsoft.com/office/word/2010/wordprocessingCanvas" xmlns:cx="http://schemas.microsoft.com/office/drawing/2014/chartex" xmlns:cx1="http://schemas.microsoft.com/office/drawing/2015/9/8/chartex" xmlns:cx2="http://schemas.microsoft.com/office/drawing/2015/10/21/chartex" xmlns:cx3="http://schemas.microsoft.com/office/drawing/2016/5/9/chartex" xmlns:cx4="http://schemas.microsoft.com/office/drawing/2016/5/10/chartex" xmlns:cx5="http://schemas.microsoft.com/office/drawing/2016/5/11/chartex" xmlns:cx6="http://schemas.microsoft.com/office/drawing/2016/5/12/chartex" xmlns:cx7="http://schemas.microsoft.com/office/drawing/2016/5/13/chartex" xmlns:cx8="http://schemas.microsoft.com/office/drawing/2016/5/14/chartex" xmlns:mc="http://schemas.openxmlformats.org/markup-compatibility/2006" xmlns:aink="http://schemas.microsoft.com/office/drawing/2016/ink" xmlns:am3d="http://schemas.microsoft.com/office/drawing/2017/model3d" xmlns:o="urn:schemas-microsoft-com:office:office" xmlns:oel="http://schemas.microsoft.com/office/2019/extlst" xmlns:r="http://schemas.openxmlformats.org/officeDocument/2006/relationships" xmlns:m="http://schemas.openxmlformats.org/officeDocument/2006/math" xmlns:v="urn:schemas-microsoft-com:vml" xmlns:wp14="http://schemas.microsoft.com/office/word/2010/wordprocessingDrawing" xmlns:wp="http://schemas.openxmlformats.org/drawingml/2006/wordprocessingDrawing" xmlns:w10="urn:schemas-microsoft-com:office:word" xmlns:w="http://schemas.openxmlformats.org/wordprocessingml/2006/main" xmlns:w14="http://schemas.microsoft.com/office/word/2010/wordml" xmlns:w15="http://schemas.microsoft.com/office/word/2012/wordml" xmlns:w16cex="http://schemas.microsoft.com/office/word/2018/wordml/cex" xmlns:w16cid="http://schemas.microsoft.com/office/word/2016/wordml/cid" xmlns:w16="http://schemas.microsoft.com/office/word/2018/wordml" xmlns:w16du="http://schemas.microsoft.com/office/word/2023/wordml/word16du" xmlns:w16sdtdh="http://schemas.microsoft.com/office/word/2020/wordml/sdtdatahash" xmlns:w16sdtfl="http://schemas.microsoft.com/office/word/2024/wordml/sdtformatlock" xmlns:w16se="http://schemas.microsoft.com/office/word/2015/wordml/symex" xmlns:wpg="http://schemas.microsoft.com/office/word/2010/wordprocessingGroup" xmlns:wpi="http://schemas.microsoft.com/office/word/2010/wordprocessingInk" xmlns:wne="http://schemas.microsoft.com/office/word/2006/wordml" xmlns:wps="http://schemas.microsoft.com/office/word/2010/wordprocessingShape" mc:Ignorable="w14 w15 w16se w16cid w16 w16cex w16sdtdh w16sdtfl w16du wp14">
   <w:p>
     <w:pPr>
       <w:spacing w:after="0" w:line="259" w:lineRule="auto"/>
@@ -919,7 +1060,7 @@
 </file>
 
 <file path=word/footnotes.xml><?xml version="1.0" encoding="utf-8"?>
-<w:footnotes xmlns:wpc="http://schemas.microsoft.com/office/word/2010/wordprocessingCanvas" xmlns:cx="http://schemas.microsoft.com/office/drawing/2014/chartex" xmlns:cx1="http://schemas.microsoft.com/office/drawing/2015/9/8/chartex" xmlns:cx2="http://schemas.microsoft.com/office/drawing/2015/10/21/chartex" xmlns:cx3="http://schemas.microsoft.com/office/drawing/2016/5/9/chartex" xmlns:cx4="http://schemas.microsoft.com/office/drawing/2016/5/10/chartex" xmlns:cx5="http://schemas.microsoft.com/office/drawing/2016/5/11/chartex" xmlns:cx6="http://schemas.microsoft.com/office/drawing/2016/5/12/chartex" xmlns:cx7="http://schemas.microsoft.com/office/drawing/2016/5/13/chartex" xmlns:cx8="http://schemas.microsoft.com/office/drawing/2016/5/14/chartex" xmlns:mc="http://schemas.openxmlformats.org/markup-compatibility/2006" xmlns:aink="http://schemas.microsoft.com/office/drawing/2016/ink" xmlns:am3d="http://schemas.microsoft.com/office/drawing/2017/model3d" xmlns:o="urn:schemas-microsoft-com:office:office" xmlns:oel="http://schemas.microsoft.com/office/2019/extlst" xmlns:r="http://schemas.openxmlformats.org/officeDocument/2006/relationships" xmlns:m="http://schemas.openxmlformats.org/officeDocument/2006/math" xmlns:v="urn:schemas-microsoft-com:vml" xmlns:wp14="http://schemas.microsoft.com/office/word/2010/wordprocessingDrawing" xmlns:wp="http://schemas.openxmlformats.org/drawingml/2006/wordprocessingDrawing" xmlns:w10="urn:schemas-microsoft-com:office:word" xmlns:w="http://schemas.openxmlformats.org/wordprocessingml/2006/main" xmlns:w14="http://schemas.microsoft.com/office/word/2010/wordml" xmlns:w15="http://schemas.microsoft.com/office/word/2012/wordml" xmlns:w16cex="http://schemas.microsoft.com/office/word/2018/wordml/cex" xmlns:w16cid="http://schemas.microsoft.com/office/word/2016/wordml/cid" xmlns:w16="http://schemas.microsoft.com/office/word/2018/wordml" xmlns:w16du="http://schemas.microsoft.com/office/word/2023/wordml/word16du" xmlns:w16sdtdh="http://schemas.microsoft.com/office/word/2020/wordml/sdtdatahash" xmlns:w16se="http://schemas.microsoft.com/office/word/2015/wordml/symex" xmlns:wpg="http://schemas.microsoft.com/office/word/2010/wordprocessingGroup" xmlns:wpi="http://schemas.microsoft.com/office/word/2010/wordprocessingInk" xmlns:wne="http://schemas.microsoft.com/office/word/2006/wordml" xmlns:wps="http://schemas.microsoft.com/office/word/2010/wordprocessingShape" mc:Ignorable="w14 w15 w16se w16cid w16 w16cex w16sdtdh wp14">
+<w:footnotes xmlns:wpc="http://schemas.microsoft.com/office/word/2010/wordprocessingCanvas" xmlns:cx="http://schemas.microsoft.com/office/drawing/2014/chartex" xmlns:cx1="http://schemas.microsoft.com/office/drawing/2015/9/8/chartex" xmlns:cx2="http://schemas.microsoft.com/office/drawing/2015/10/21/chartex" xmlns:cx3="http://schemas.microsoft.com/office/drawing/2016/5/9/chartex" xmlns:cx4="http://schemas.microsoft.com/office/drawing/2016/5/10/chartex" xmlns:cx5="http://schemas.microsoft.com/office/drawing/2016/5/11/chartex" xmlns:cx6="http://schemas.microsoft.com/office/drawing/2016/5/12/chartex" xmlns:cx7="http://schemas.microsoft.com/office/drawing/2016/5/13/chartex" xmlns:cx8="http://schemas.microsoft.com/office/drawing/2016/5/14/chartex" xmlns:mc="http://schemas.openxmlformats.org/markup-compatibility/2006" xmlns:aink="http://schemas.microsoft.com/office/drawing/2016/ink" xmlns:am3d="http://schemas.microsoft.com/office/drawing/2017/model3d" xmlns:o="urn:schemas-microsoft-com:office:office" xmlns:oel="http://schemas.microsoft.com/office/2019/extlst" xmlns:r="http://schemas.openxmlformats.org/officeDocument/2006/relationships" xmlns:m="http://schemas.openxmlformats.org/officeDocument/2006/math" xmlns:v="urn:schemas-microsoft-com:vml" xmlns:wp14="http://schemas.microsoft.com/office/word/2010/wordprocessingDrawing" xmlns:wp="http://schemas.openxmlformats.org/drawingml/2006/wordprocessingDrawing" xmlns:w10="urn:schemas-microsoft-com:office:word" xmlns:w="http://schemas.openxmlformats.org/wordprocessingml/2006/main" xmlns:w14="http://schemas.microsoft.com/office/word/2010/wordml" xmlns:w15="http://schemas.microsoft.com/office/word/2012/wordml" xmlns:w16cex="http://schemas.microsoft.com/office/word/2018/wordml/cex" xmlns:w16cid="http://schemas.microsoft.com/office/word/2016/wordml/cid" xmlns:w16="http://schemas.microsoft.com/office/word/2018/wordml" xmlns:w16du="http://schemas.microsoft.com/office/word/2023/wordml/word16du" xmlns:w16sdtdh="http://schemas.microsoft.com/office/word/2020/wordml/sdtdatahash" xmlns:w16sdtfl="http://schemas.microsoft.com/office/word/2024/wordml/sdtformatlock" xmlns:w16se="http://schemas.microsoft.com/office/word/2015/wordml/symex" xmlns:wpg="http://schemas.microsoft.com/office/word/2010/wordprocessingGroup" xmlns:wpi="http://schemas.microsoft.com/office/word/2010/wordprocessingInk" xmlns:wne="http://schemas.microsoft.com/office/word/2006/wordml" xmlns:wps="http://schemas.microsoft.com/office/word/2010/wordprocessingShape" mc:Ignorable="w14 w15 w16se w16cid w16 w16cex w16sdtdh w16sdtfl w16du wp14">
   <w:footnote w:type="separator" w:id="-1">
     <w:p>
       <w:pPr>
@@ -944,7 +1085,7 @@
 </file>
 
 <file path=word/header1.xml><?xml version="1.0" encoding="utf-8"?>
-<w:hdr xmlns:wpc="http://schemas.microsoft.com/office/word/2010/wordprocessingCanvas" xmlns:cx="http://schemas.microsoft.com/office/drawing/2014/chartex" xmlns:cx1="http://schemas.microsoft.com/office/drawing/2015/9/8/chartex" xmlns:cx2="http://schemas.microsoft.com/office/drawing/2015/10/21/chartex" xmlns:cx3="http://schemas.microsoft.com/office/drawing/2016/5/9/chartex" xmlns:cx4="http://schemas.microsoft.com/office/drawing/2016/5/10/chartex" xmlns:cx5="http://schemas.microsoft.com/office/drawing/2016/5/11/chartex" xmlns:cx6="http://schemas.microsoft.com/office/drawing/2016/5/12/chartex" xmlns:cx7="http://schemas.microsoft.com/office/drawing/2016/5/13/chartex" xmlns:cx8="http://schemas.microsoft.com/office/drawing/2016/5/14/chartex" xmlns:mc="http://schemas.openxmlformats.org/markup-compatibility/2006" xmlns:aink="http://schemas.microsoft.com/office/drawing/2016/ink" xmlns:am3d="http://schemas.microsoft.com/office/drawing/2017/model3d" xmlns:o="urn:schemas-microsoft-com:office:office" xmlns:oel="http://schemas.microsoft.com/office/2019/extlst" xmlns:r="http://schemas.openxmlformats.org/officeDocument/2006/relationships" xmlns:m="http://schemas.openxmlformats.org/officeDocument/2006/math" xmlns:v="urn:schemas-microsoft-com:vml" xmlns:wp14="http://schemas.microsoft.com/office/word/2010/wordprocessingDrawing" xmlns:wp="http://schemas.openxmlformats.org/drawingml/2006/wordprocessingDrawing" xmlns:w10="urn:schemas-microsoft-com:office:word" xmlns:w="http://schemas.openxmlformats.org/wordprocessingml/2006/main" xmlns:w14="http://schemas.microsoft.com/office/word/2010/wordml" xmlns:w15="http://schemas.microsoft.com/office/word/2012/wordml" xmlns:w16cex="http://schemas.microsoft.com/office/word/2018/wordml/cex" xmlns:w16cid="http://schemas.microsoft.com/office/word/2016/wordml/cid" xmlns:w16="http://schemas.microsoft.com/office/word/2018/wordml" xmlns:w16du="http://schemas.microsoft.com/office/word/2023/wordml/word16du" xmlns:w16sdtdh="http://schemas.microsoft.com/office/word/2020/wordml/sdtdatahash" xmlns:w16se="http://schemas.microsoft.com/office/word/2015/wordml/symex" xmlns:wpg="http://schemas.microsoft.com/office/word/2010/wordprocessingGroup" xmlns:wpi="http://schemas.microsoft.com/office/word/2010/wordprocessingInk" xmlns:wne="http://schemas.microsoft.com/office/word/2006/wordml" xmlns:wps="http://schemas.microsoft.com/office/word/2010/wordprocessingShape" mc:Ignorable="w14 w15 w16se w16cid w16 w16cex w16sdtdh wp14">
+<w:hdr xmlns:wpc="http://schemas.microsoft.com/office/word/2010/wordprocessingCanvas" xmlns:cx="http://schemas.microsoft.com/office/drawing/2014/chartex" xmlns:cx1="http://schemas.microsoft.com/office/drawing/2015/9/8/chartex" xmlns:cx2="http://schemas.microsoft.com/office/drawing/2015/10/21/chartex" xmlns:cx3="http://schemas.microsoft.com/office/drawing/2016/5/9/chartex" xmlns:cx4="http://schemas.microsoft.com/office/drawing/2016/5/10/chartex" xmlns:cx5="http://schemas.microsoft.com/office/drawing/2016/5/11/chartex" xmlns:cx6="http://schemas.microsoft.com/office/drawing/2016/5/12/chartex" xmlns:cx7="http://schemas.microsoft.com/office/drawing/2016/5/13/chartex" xmlns:cx8="http://schemas.microsoft.com/office/drawing/2016/5/14/chartex" xmlns:mc="http://schemas.openxmlformats.org/markup-compatibility/2006" xmlns:aink="http://schemas.microsoft.com/office/drawing/2016/ink" xmlns:am3d="http://schemas.microsoft.com/office/drawing/2017/model3d" xmlns:o="urn:schemas-microsoft-com:office:office" xmlns:oel="http://schemas.microsoft.com/office/2019/extlst" xmlns:r="http://schemas.openxmlformats.org/officeDocument/2006/relationships" xmlns:m="http://schemas.openxmlformats.org/officeDocument/2006/math" xmlns:v="urn:schemas-microsoft-com:vml" xmlns:wp14="http://schemas.microsoft.com/office/word/2010/wordprocessingDrawing" xmlns:wp="http://schemas.openxmlformats.org/drawingml/2006/wordprocessingDrawing" xmlns:w10="urn:schemas-microsoft-com:office:word" xmlns:w="http://schemas.openxmlformats.org/wordprocessingml/2006/main" xmlns:w14="http://schemas.microsoft.com/office/word/2010/wordml" xmlns:w15="http://schemas.microsoft.com/office/word/2012/wordml" xmlns:w16cex="http://schemas.microsoft.com/office/word/2018/wordml/cex" xmlns:w16cid="http://schemas.microsoft.com/office/word/2016/wordml/cid" xmlns:w16="http://schemas.microsoft.com/office/word/2018/wordml" xmlns:w16du="http://schemas.microsoft.com/office/word/2023/wordml/word16du" xmlns:w16sdtdh="http://schemas.microsoft.com/office/word/2020/wordml/sdtdatahash" xmlns:w16sdtfl="http://schemas.microsoft.com/office/word/2024/wordml/sdtformatlock" xmlns:w16se="http://schemas.microsoft.com/office/word/2015/wordml/symex" xmlns:wpg="http://schemas.microsoft.com/office/word/2010/wordprocessingGroup" xmlns:wpi="http://schemas.microsoft.com/office/word/2010/wordprocessingInk" xmlns:wne="http://schemas.microsoft.com/office/word/2006/wordml" xmlns:wps="http://schemas.microsoft.com/office/word/2010/wordprocessingShape" mc:Ignorable="w14 w15 w16se w16cid w16 w16cex w16sdtdh w16sdtfl w16du wp14">
   <w:p>
     <w:pPr>
       <w:spacing w:after="0" w:line="259" w:lineRule="auto"/>
@@ -1020,7 +1161,7 @@
 </file>
 
 <file path=word/header2.xml><?xml version="1.0" encoding="utf-8"?>
-<w:hdr xmlns:wpc="http://schemas.microsoft.com/office/word/2010/wordprocessingCanvas" xmlns:cx="http://schemas.microsoft.com/office/drawing/2014/chartex" xmlns:cx1="http://schemas.microsoft.com/office/drawing/2015/9/8/chartex" xmlns:cx2="http://schemas.microsoft.com/office/drawing/2015/10/21/chartex" xmlns:cx3="http://schemas.microsoft.com/office/drawing/2016/5/9/chartex" xmlns:cx4="http://schemas.microsoft.com/office/drawing/2016/5/10/chartex" xmlns:cx5="http://schemas.microsoft.com/office/drawing/2016/5/11/chartex" xmlns:cx6="http://schemas.microsoft.com/office/drawing/2016/5/12/chartex" xmlns:cx7="http://schemas.microsoft.com/office/drawing/2016/5/13/chartex" xmlns:cx8="http://schemas.microsoft.com/office/drawing/2016/5/14/chartex" xmlns:mc="http://schemas.openxmlformats.org/markup-compatibility/2006" xmlns:aink="http://schemas.microsoft.com/office/drawing/2016/ink" xmlns:am3d="http://schemas.microsoft.com/office/drawing/2017/model3d" xmlns:o="urn:schemas-microsoft-com:office:office" xmlns:oel="http://schemas.microsoft.com/office/2019/extlst" xmlns:r="http://schemas.openxmlformats.org/officeDocument/2006/relationships" xmlns:m="http://schemas.openxmlformats.org/officeDocument/2006/math" xmlns:v="urn:schemas-microsoft-com:vml" xmlns:wp14="http://schemas.microsoft.com/office/word/2010/wordprocessingDrawing" xmlns:wp="http://schemas.openxmlformats.org/drawingml/2006/wordprocessingDrawing" xmlns:w10="urn:schemas-microsoft-com:office:word" xmlns:w="http://schemas.openxmlformats.org/wordprocessingml/2006/main" xmlns:w14="http://schemas.microsoft.com/office/word/2010/wordml" xmlns:w15="http://schemas.microsoft.com/office/word/2012/wordml" xmlns:w16cex="http://schemas.microsoft.com/office/word/2018/wordml/cex" xmlns:w16cid="http://schemas.microsoft.com/office/word/2016/wordml/cid" xmlns:w16="http://schemas.microsoft.com/office/word/2018/wordml" xmlns:w16du="http://schemas.microsoft.com/office/word/2023/wordml/word16du" xmlns:w16sdtdh="http://schemas.microsoft.com/office/word/2020/wordml/sdtdatahash" xmlns:w16se="http://schemas.microsoft.com/office/word/2015/wordml/symex" xmlns:wpg="http://schemas.microsoft.com/office/word/2010/wordprocessingGroup" xmlns:wpi="http://schemas.microsoft.com/office/word/2010/wordprocessingInk" xmlns:wne="http://schemas.microsoft.com/office/word/2006/wordml" xmlns:wps="http://schemas.microsoft.com/office/word/2010/wordprocessingShape" mc:Ignorable="w14 w15 w16se w16cid w16 w16cex w16sdtdh wp14">
+<w:hdr xmlns:wpc="http://schemas.microsoft.com/office/word/2010/wordprocessingCanvas" xmlns:cx="http://schemas.microsoft.com/office/drawing/2014/chartex" xmlns:cx1="http://schemas.microsoft.com/office/drawing/2015/9/8/chartex" xmlns:cx2="http://schemas.microsoft.com/office/drawing/2015/10/21/chartex" xmlns:cx3="http://schemas.microsoft.com/office/drawing/2016/5/9/chartex" xmlns:cx4="http://schemas.microsoft.com/office/drawing/2016/5/10/chartex" xmlns:cx5="http://schemas.microsoft.com/office/drawing/2016/5/11/chartex" xmlns:cx6="http://schemas.microsoft.com/office/drawing/2016/5/12/chartex" xmlns:cx7="http://schemas.microsoft.com/office/drawing/2016/5/13/chartex" xmlns:cx8="http://schemas.microsoft.com/office/drawing/2016/5/14/chartex" xmlns:mc="http://schemas.openxmlformats.org/markup-compatibility/2006" xmlns:aink="http://schemas.microsoft.com/office/drawing/2016/ink" xmlns:am3d="http://schemas.microsoft.com/office/drawing/2017/model3d" xmlns:o="urn:schemas-microsoft-com:office:office" xmlns:oel="http://schemas.microsoft.com/office/2019/extlst" xmlns:r="http://schemas.openxmlformats.org/officeDocument/2006/relationships" xmlns:m="http://schemas.openxmlformats.org/officeDocument/2006/math" xmlns:v="urn:schemas-microsoft-com:vml" xmlns:wp14="http://schemas.microsoft.com/office/word/2010/wordprocessingDrawing" xmlns:wp="http://schemas.openxmlformats.org/drawingml/2006/wordprocessingDrawing" xmlns:w10="urn:schemas-microsoft-com:office:word" xmlns:w="http://schemas.openxmlformats.org/wordprocessingml/2006/main" xmlns:w14="http://schemas.microsoft.com/office/word/2010/wordml" xmlns:w15="http://schemas.microsoft.com/office/word/2012/wordml" xmlns:w16cex="http://schemas.microsoft.com/office/word/2018/wordml/cex" xmlns:w16cid="http://schemas.microsoft.com/office/word/2016/wordml/cid" xmlns:w16="http://schemas.microsoft.com/office/word/2018/wordml" xmlns:w16du="http://schemas.microsoft.com/office/word/2023/wordml/word16du" xmlns:w16sdtdh="http://schemas.microsoft.com/office/word/2020/wordml/sdtdatahash" xmlns:w16sdtfl="http://schemas.microsoft.com/office/word/2024/wordml/sdtformatlock" xmlns:w16se="http://schemas.microsoft.com/office/word/2015/wordml/symex" xmlns:wpg="http://schemas.microsoft.com/office/word/2010/wordprocessingGroup" xmlns:wpi="http://schemas.microsoft.com/office/word/2010/wordprocessingInk" xmlns:wne="http://schemas.microsoft.com/office/word/2006/wordml" xmlns:wps="http://schemas.microsoft.com/office/word/2010/wordprocessingShape" mc:Ignorable="w14 w15 w16se w16cid w16 w16cex w16sdtdh w16sdtfl w16du wp14">
   <w:p>
     <w:pPr>
       <w:spacing w:after="0" w:line="259" w:lineRule="auto"/>
@@ -1080,7 +1221,7 @@
 </file>
 
 <file path=word/header3.xml><?xml version="1.0" encoding="utf-8"?>
-<w:hdr xmlns:wpc="http://schemas.microsoft.com/office/word/2010/wordprocessingCanvas" xmlns:cx="http://schemas.microsoft.com/office/drawing/2014/chartex" xmlns:cx1="http://schemas.microsoft.com/office/drawing/2015/9/8/chartex" xmlns:cx2="http://schemas.microsoft.com/office/drawing/2015/10/21/chartex" xmlns:cx3="http://schemas.microsoft.com/office/drawing/2016/5/9/chartex" xmlns:cx4="http://schemas.microsoft.com/office/drawing/2016/5/10/chartex" xmlns:cx5="http://schemas.microsoft.com/office/drawing/2016/5/11/chartex" xmlns:cx6="http://schemas.microsoft.com/office/drawing/2016/5/12/chartex" xmlns:cx7="http://schemas.microsoft.com/office/drawing/2016/5/13/chartex" xmlns:cx8="http://schemas.microsoft.com/office/drawing/2016/5/14/chartex" xmlns:mc="http://schemas.openxmlformats.org/markup-compatibility/2006" xmlns:aink="http://schemas.microsoft.com/office/drawing/2016/ink" xmlns:am3d="http://schemas.microsoft.com/office/drawing/2017/model3d" xmlns:o="urn:schemas-microsoft-com:office:office" xmlns:oel="http://schemas.microsoft.com/office/2019/extlst" xmlns:r="http://schemas.openxmlformats.org/officeDocument/2006/relationships" xmlns:m="http://schemas.openxmlformats.org/officeDocument/2006/math" xmlns:v="urn:schemas-microsoft-com:vml" xmlns:wp14="http://schemas.microsoft.com/office/word/2010/wordprocessingDrawing" xmlns:wp="http://schemas.openxmlformats.org/drawingml/2006/wordprocessingDrawing" xmlns:w10="urn:schemas-microsoft-com:office:word" xmlns:w="http://schemas.openxmlformats.org/wordprocessingml/2006/main" xmlns:w14="http://schemas.microsoft.com/office/word/2010/wordml" xmlns:w15="http://schemas.microsoft.com/office/word/2012/wordml" xmlns:w16cex="http://schemas.microsoft.com/office/word/2018/wordml/cex" xmlns:w16cid="http://schemas.microsoft.com/office/word/2016/wordml/cid" xmlns:w16="http://schemas.microsoft.com/office/word/2018/wordml" xmlns:w16du="http://schemas.microsoft.com/office/word/2023/wordml/word16du" xmlns:w16sdtdh="http://schemas.microsoft.com/office/word/2020/wordml/sdtdatahash" xmlns:w16se="http://schemas.microsoft.com/office/word/2015/wordml/symex" xmlns:wpg="http://schemas.microsoft.com/office/word/2010/wordprocessingGroup" xmlns:wpi="http://schemas.microsoft.com/office/word/2010/wordprocessingInk" xmlns:wne="http://schemas.microsoft.com/office/word/2006/wordml" xmlns:wps="http://schemas.microsoft.com/office/word/2010/wordprocessingShape" mc:Ignorable="w14 w15 w16se w16cid w16 w16cex w16sdtdh wp14">
+<w:hdr xmlns:wpc="http://schemas.microsoft.com/office/word/2010/wordprocessingCanvas" xmlns:cx="http://schemas.microsoft.com/office/drawing/2014/chartex" xmlns:cx1="http://schemas.microsoft.com/office/drawing/2015/9/8/chartex" xmlns:cx2="http://schemas.microsoft.com/office/drawing/2015/10/21/chartex" xmlns:cx3="http://schemas.microsoft.com/office/drawing/2016/5/9/chartex" xmlns:cx4="http://schemas.microsoft.com/office/drawing/2016/5/10/chartex" xmlns:cx5="http://schemas.microsoft.com/office/drawing/2016/5/11/chartex" xmlns:cx6="http://schemas.microsoft.com/office/drawing/2016/5/12/chartex" xmlns:cx7="http://schemas.microsoft.com/office/drawing/2016/5/13/chartex" xmlns:cx8="http://schemas.microsoft.com/office/drawing/2016/5/14/chartex" xmlns:mc="http://schemas.openxmlformats.org/markup-compatibility/2006" xmlns:aink="http://schemas.microsoft.com/office/drawing/2016/ink" xmlns:am3d="http://schemas.microsoft.com/office/drawing/2017/model3d" xmlns:o="urn:schemas-microsoft-com:office:office" xmlns:oel="http://schemas.microsoft.com/office/2019/extlst" xmlns:r="http://schemas.openxmlformats.org/officeDocument/2006/relationships" xmlns:m="http://schemas.openxmlformats.org/officeDocument/2006/math" xmlns:v="urn:schemas-microsoft-com:vml" xmlns:wp14="http://schemas.microsoft.com/office/word/2010/wordprocessingDrawing" xmlns:wp="http://schemas.openxmlformats.org/drawingml/2006/wordprocessingDrawing" xmlns:w10="urn:schemas-microsoft-com:office:word" xmlns:w="http://schemas.openxmlformats.org/wordprocessingml/2006/main" xmlns:w14="http://schemas.microsoft.com/office/word/2010/wordml" xmlns:w15="http://schemas.microsoft.com/office/word/2012/wordml" xmlns:w16cex="http://schemas.microsoft.com/office/word/2018/wordml/cex" xmlns:w16cid="http://schemas.microsoft.com/office/word/2016/wordml/cid" xmlns:w16="http://schemas.microsoft.com/office/word/2018/wordml" xmlns:w16du="http://schemas.microsoft.com/office/word/2023/wordml/word16du" xmlns:w16sdtdh="http://schemas.microsoft.com/office/word/2020/wordml/sdtdatahash" xmlns:w16sdtfl="http://schemas.microsoft.com/office/word/2024/wordml/sdtformatlock" xmlns:w16se="http://schemas.microsoft.com/office/word/2015/wordml/symex" xmlns:wpg="http://schemas.microsoft.com/office/word/2010/wordprocessingGroup" xmlns:wpi="http://schemas.microsoft.com/office/word/2010/wordprocessingInk" xmlns:wne="http://schemas.microsoft.com/office/word/2006/wordml" xmlns:wps="http://schemas.microsoft.com/office/word/2010/wordprocessingShape" mc:Ignorable="w14 w15 w16se w16cid w16 w16cex w16sdtdh w16sdtfl w16du wp14">
   <w:p>
     <w:pPr>
       <w:spacing w:after="0" w:line="259" w:lineRule="auto"/>
@@ -1144,7 +1285,7 @@
 </file>
 
 <file path=word/numbering.xml><?xml version="1.0" encoding="utf-8"?>
-<w:numbering xmlns:wpc="http://schemas.microsoft.com/office/word/2010/wordprocessingCanvas" xmlns:cx="http://schemas.microsoft.com/office/drawing/2014/chartex" xmlns:cx1="http://schemas.microsoft.com/office/drawing/2015/9/8/chartex" xmlns:cx2="http://schemas.microsoft.com/office/drawing/2015/10/21/chartex" xmlns:cx3="http://schemas.microsoft.com/office/drawing/2016/5/9/chartex" xmlns:cx4="http://schemas.microsoft.com/office/drawing/2016/5/10/chartex" xmlns:cx5="http://schemas.microsoft.com/office/drawing/2016/5/11/chartex" xmlns:cx6="http://schemas.microsoft.com/office/drawing/2016/5/12/chartex" xmlns:cx7="http://schemas.microsoft.com/office/drawing/2016/5/13/chartex" xmlns:cx8="http://schemas.microsoft.com/office/drawing/2016/5/14/chartex" xmlns:mc="http://schemas.openxmlformats.org/markup-compatibility/2006" xmlns:aink="http://schemas.microsoft.com/office/drawing/2016/ink" xmlns:am3d="http://schemas.microsoft.com/office/drawing/2017/model3d" xmlns:o="urn:schemas-microsoft-com:office:office" xmlns:oel="http://schemas.microsoft.com/office/2019/extlst" xmlns:r="http://schemas.openxmlformats.org/officeDocument/2006/relationships" xmlns:m="http://schemas.openxmlformats.org/officeDocument/2006/math" xmlns:v="urn:schemas-microsoft-com:vml" xmlns:wp14="http://schemas.microsoft.com/office/word/2010/wordprocessingDrawing" xmlns:wp="http://schemas.openxmlformats.org/drawingml/2006/wordprocessingDrawing" xmlns:w10="urn:schemas-microsoft-com:office:word" xmlns:w="http://schemas.openxmlformats.org/wordprocessingml/2006/main" xmlns:w14="http://schemas.microsoft.com/office/word/2010/wordml" xmlns:w15="http://schemas.microsoft.com/office/word/2012/wordml" xmlns:w16cex="http://schemas.microsoft.com/office/word/2018/wordml/cex" xmlns:w16cid="http://schemas.microsoft.com/office/word/2016/wordml/cid" xmlns:w16="http://schemas.microsoft.com/office/word/2018/wordml" xmlns:w16du="http://schemas.microsoft.com/office/word/2023/wordml/word16du" xmlns:w16sdtdh="http://schemas.microsoft.com/office/word/2020/wordml/sdtdatahash" xmlns:w16se="http://schemas.microsoft.com/office/word/2015/wordml/symex" xmlns:wpg="http://schemas.microsoft.com/office/word/2010/wordprocessingGroup" xmlns:wpi="http://schemas.microsoft.com/office/word/2010/wordprocessingInk" xmlns:wne="http://schemas.microsoft.com/office/word/2006/wordml" xmlns:wps="http://schemas.microsoft.com/office/word/2010/wordprocessingShape" mc:Ignorable="w14 w15 w16se w16cid w16 w16cex w16sdtdh wp14">
+<w:numbering xmlns:wpc="http://schemas.microsoft.com/office/word/2010/wordprocessingCanvas" xmlns:cx="http://schemas.microsoft.com/office/drawing/2014/chartex" xmlns:cx1="http://schemas.microsoft.com/office/drawing/2015/9/8/chartex" xmlns:cx2="http://schemas.microsoft.com/office/drawing/2015/10/21/chartex" xmlns:cx3="http://schemas.microsoft.com/office/drawing/2016/5/9/chartex" xmlns:cx4="http://schemas.microsoft.com/office/drawing/2016/5/10/chartex" xmlns:cx5="http://schemas.microsoft.com/office/drawing/2016/5/11/chartex" xmlns:cx6="http://schemas.microsoft.com/office/drawing/2016/5/12/chartex" xmlns:cx7="http://schemas.microsoft.com/office/drawing/2016/5/13/chartex" xmlns:cx8="http://schemas.microsoft.com/office/drawing/2016/5/14/chartex" xmlns:mc="http://schemas.openxmlformats.org/markup-compatibility/2006" xmlns:aink="http://schemas.microsoft.com/office/drawing/2016/ink" xmlns:am3d="http://schemas.microsoft.com/office/drawing/2017/model3d" xmlns:o="urn:schemas-microsoft-com:office:office" xmlns:oel="http://schemas.microsoft.com/office/2019/extlst" xmlns:r="http://schemas.openxmlformats.org/officeDocument/2006/relationships" xmlns:m="http://schemas.openxmlformats.org/officeDocument/2006/math" xmlns:v="urn:schemas-microsoft-com:vml" xmlns:wp14="http://schemas.microsoft.com/office/word/2010/wordprocessingDrawing" xmlns:wp="http://schemas.openxmlformats.org/drawingml/2006/wordprocessingDrawing" xmlns:w10="urn:schemas-microsoft-com:office:word" xmlns:w="http://schemas.openxmlformats.org/wordprocessingml/2006/main" xmlns:w14="http://schemas.microsoft.com/office/word/2010/wordml" xmlns:w15="http://schemas.microsoft.com/office/word/2012/wordml" xmlns:w16cex="http://schemas.microsoft.com/office/word/2018/wordml/cex" xmlns:w16cid="http://schemas.microsoft.com/office/word/2016/wordml/cid" xmlns:w16="http://schemas.microsoft.com/office/word/2018/wordml" xmlns:w16du="http://schemas.microsoft.com/office/word/2023/wordml/word16du" xmlns:w16sdtdh="http://schemas.microsoft.com/office/word/2020/wordml/sdtdatahash" xmlns:w16sdtfl="http://schemas.microsoft.com/office/word/2024/wordml/sdtformatlock" xmlns:w16se="http://schemas.microsoft.com/office/word/2015/wordml/symex" xmlns:wpg="http://schemas.microsoft.com/office/word/2010/wordprocessingGroup" xmlns:wpi="http://schemas.microsoft.com/office/word/2010/wordprocessingInk" xmlns:wne="http://schemas.microsoft.com/office/word/2006/wordml" xmlns:wps="http://schemas.microsoft.com/office/word/2010/wordprocessingShape" mc:Ignorable="w14 w15 w16se w16cid w16 w16cex w16sdtdh w16sdtfl w16du wp14">
   <w:abstractNum w:abstractNumId="0" w15:restartNumberingAfterBreak="0">
     <w:nsid w:val="00531572"/>
     <w:multiLevelType w:val="hybridMultilevel"/>
@@ -4443,7 +4584,7 @@
 </file>
 
 <file path=word/styles.xml><?xml version="1.0" encoding="utf-8"?>
-<w:styles xmlns:mc="http://schemas.openxmlformats.org/markup-compatibility/2006" xmlns:r="http://schemas.openxmlformats.org/officeDocument/2006/relationships" xmlns:w="http://schemas.openxmlformats.org/wordprocessingml/2006/main" xmlns:w14="http://schemas.microsoft.com/office/word/2010/wordml" xmlns:w15="http://schemas.microsoft.com/office/word/2012/wordml" xmlns:w16cex="http://schemas.microsoft.com/office/word/2018/wordml/cex" xmlns:w16cid="http://schemas.microsoft.com/office/word/2016/wordml/cid" xmlns:w16="http://schemas.microsoft.com/office/word/2018/wordml" xmlns:w16sdtdh="http://schemas.microsoft.com/office/word/2020/wordml/sdtdatahash" xmlns:w16se="http://schemas.microsoft.com/office/word/2015/wordml/symex" mc:Ignorable="w14 w15 w16se w16cid w16 w16cex w16sdtdh">
+<w:styles xmlns:mc="http://schemas.openxmlformats.org/markup-compatibility/2006" xmlns:r="http://schemas.openxmlformats.org/officeDocument/2006/relationships" xmlns:w="http://schemas.openxmlformats.org/wordprocessingml/2006/main" xmlns:w14="http://schemas.microsoft.com/office/word/2010/wordml" xmlns:w15="http://schemas.microsoft.com/office/word/2012/wordml" xmlns:w16cex="http://schemas.microsoft.com/office/word/2018/wordml/cex" xmlns:w16cid="http://schemas.microsoft.com/office/word/2016/wordml/cid" xmlns:w16="http://schemas.microsoft.com/office/word/2018/wordml" xmlns:w16du="http://schemas.microsoft.com/office/word/2023/wordml/word16du" xmlns:w16sdtdh="http://schemas.microsoft.com/office/word/2020/wordml/sdtdatahash" xmlns:w16sdtfl="http://schemas.microsoft.com/office/word/2024/wordml/sdtformatlock" xmlns:w16se="http://schemas.microsoft.com/office/word/2015/wordml/symex" mc:Ignorable="w14 w15 w16se w16cid w16 w16cex w16sdtdh w16sdtfl w16du">
   <w:docDefaults>
     <w:rPrDefault>
       <w:rPr>
@@ -4871,7 +5012,6 @@
   <w:style w:type="character" w:default="1" w:styleId="DefaultParagraphFont">
     <w:name w:val="Default Paragraph Font"/>
     <w:uiPriority w:val="1"/>
-    <w:semiHidden/>
     <w:unhideWhenUsed/>
   </w:style>
   <w:style w:type="table" w:default="1" w:styleId="TableNormal">

</xml_diff>